<commit_message>
Jira:7018 : Package to handle inclusion of new column in Manager_Lookup file
</commit_message>
<xml_diff>
--- a/TRDW_Release_Notes_Deals_6.0.1.docx
+++ b/TRDW_Release_Notes_Deals_6.0.1.docx
@@ -1,6 +1,6 @@
 
 <file path=word/document.xml><?xml version="1.0" encoding="utf-8"?>
-<w:document xmlns:wpc="http://schemas.microsoft.com/office/word/2010/wordprocessingCanvas" xmlns:cx="http://schemas.microsoft.com/office/drawing/2014/chartex" xmlns:cx1="http://schemas.microsoft.com/office/drawing/2015/9/8/chartex" xmlns:cx2="http://schemas.microsoft.com/office/drawing/2015/10/21/chartex" xmlns:cx3="http://schemas.microsoft.com/office/drawing/2016/5/9/chartex" xmlns:cx4="http://schemas.microsoft.com/office/drawing/2016/5/10/chartex" xmlns:cx5="http://schemas.microsoft.com/office/drawing/2016/5/11/chartex" xmlns:cx6="http://schemas.microsoft.com/office/drawing/2016/5/12/chartex" xmlns:cx7="http://schemas.microsoft.com/office/drawing/2016/5/13/chartex" xmlns:cx8="http://schemas.microsoft.com/office/drawing/2016/5/14/chartex" xmlns:mc="http://schemas.openxmlformats.org/markup-compatibility/2006" xmlns:aink="http://schemas.microsoft.com/office/drawing/2016/ink" xmlns:am3d="http://schemas.microsoft.com/office/drawing/2017/model3d" xmlns:o="urn:schemas-microsoft-com:office:office" xmlns:r="http://schemas.openxmlformats.org/officeDocument/2006/relationships" xmlns:m="http://schemas.openxmlformats.org/officeDocument/2006/math" xmlns:v="urn:schemas-microsoft-com:vml" xmlns:wp14="http://schemas.microsoft.com/office/word/2010/wordprocessingDrawing" xmlns:wp="http://schemas.openxmlformats.org/drawingml/2006/wordprocessingDrawing" xmlns:w10="urn:schemas-microsoft-com:office:word" xmlns:w="http://schemas.openxmlformats.org/wordprocessingml/2006/main" xmlns:w14="http://schemas.microsoft.com/office/word/2010/wordml" xmlns:w15="http://schemas.microsoft.com/office/word/2012/wordml" xmlns:w16cex="http://schemas.microsoft.com/office/word/2018/wordml/cex" xmlns:w16cid="http://schemas.microsoft.com/office/word/2016/wordml/cid" xmlns:w16="http://schemas.microsoft.com/office/word/2018/wordml" xmlns:w16sdtdh="http://schemas.microsoft.com/office/word/2020/wordml/sdtdatahash" xmlns:w16se="http://schemas.microsoft.com/office/word/2015/wordml/symex" xmlns:wpg="http://schemas.microsoft.com/office/word/2010/wordprocessingGroup" xmlns:wpi="http://schemas.microsoft.com/office/word/2010/wordprocessingInk" xmlns:wne="http://schemas.microsoft.com/office/word/2006/wordml" xmlns:wps="http://schemas.microsoft.com/office/word/2010/wordprocessingShape" mc:Ignorable="w14 w15 w16se w16cid w16 w16cex w16sdtdh wp14">
+<w:document xmlns:wpc="http://schemas.microsoft.com/office/word/2010/wordprocessingCanvas" xmlns:cx="http://schemas.microsoft.com/office/drawing/2014/chartex" xmlns:cx1="http://schemas.microsoft.com/office/drawing/2015/9/8/chartex" xmlns:cx2="http://schemas.microsoft.com/office/drawing/2015/10/21/chartex" xmlns:cx3="http://schemas.microsoft.com/office/drawing/2016/5/9/chartex" xmlns:cx4="http://schemas.microsoft.com/office/drawing/2016/5/10/chartex" xmlns:cx5="http://schemas.microsoft.com/office/drawing/2016/5/11/chartex" xmlns:cx6="http://schemas.microsoft.com/office/drawing/2016/5/12/chartex" xmlns:cx7="http://schemas.microsoft.com/office/drawing/2016/5/13/chartex" xmlns:cx8="http://schemas.microsoft.com/office/drawing/2016/5/14/chartex" xmlns:mc="http://schemas.openxmlformats.org/markup-compatibility/2006" xmlns:aink="http://schemas.microsoft.com/office/drawing/2016/ink" xmlns:am3d="http://schemas.microsoft.com/office/drawing/2017/model3d" xmlns:o="urn:schemas-microsoft-com:office:office" xmlns:oel="http://schemas.microsoft.com/office/2019/extlst" xmlns:r="http://schemas.openxmlformats.org/officeDocument/2006/relationships" xmlns:m="http://schemas.openxmlformats.org/officeDocument/2006/math" xmlns:v="urn:schemas-microsoft-com:vml" xmlns:wp14="http://schemas.microsoft.com/office/word/2010/wordprocessingDrawing" xmlns:wp="http://schemas.openxmlformats.org/drawingml/2006/wordprocessingDrawing" xmlns:w10="urn:schemas-microsoft-com:office:word" xmlns:w="http://schemas.openxmlformats.org/wordprocessingml/2006/main" xmlns:w14="http://schemas.microsoft.com/office/word/2010/wordml" xmlns:w15="http://schemas.microsoft.com/office/word/2012/wordml" xmlns:w16cex="http://schemas.microsoft.com/office/word/2018/wordml/cex" xmlns:w16cid="http://schemas.microsoft.com/office/word/2016/wordml/cid" xmlns:w16="http://schemas.microsoft.com/office/word/2018/wordml" xmlns:w16sdtdh="http://schemas.microsoft.com/office/word/2020/wordml/sdtdatahash" xmlns:w16se="http://schemas.microsoft.com/office/word/2015/wordml/symex" xmlns:wpg="http://schemas.microsoft.com/office/word/2010/wordprocessingGroup" xmlns:wpi="http://schemas.microsoft.com/office/word/2010/wordprocessingInk" xmlns:wne="http://schemas.microsoft.com/office/word/2006/wordml" xmlns:wps="http://schemas.microsoft.com/office/word/2010/wordprocessingShape" mc:Ignorable="w14 w15 w16se w16cid w16 w16cex w16sdtdh wp14">
   <w:body>
     <w:tbl>
       <w:tblPr>
@@ -1018,16 +1018,7 @@
           <w:b/>
           <w:bCs/>
         </w:rPr>
-        <w:t xml:space="preserve">JIRA </w:t>
-      </w:r>
-      <w:proofErr w:type="gramStart"/>
-      <w:r>
-        <w:rPr>
-          <w:rFonts w:asciiTheme="minorHAnsi" w:hAnsiTheme="minorHAnsi" w:cstheme="minorHAnsi"/>
-          <w:b/>
-          <w:bCs/>
-        </w:rPr>
-        <w:t>ID</w:t>
+        <w:t>JIRA ID</w:t>
       </w:r>
       <w:r>
         <w:rPr>
@@ -1035,7 +1026,6 @@
         </w:rPr>
         <w:t xml:space="preserve"> :</w:t>
       </w:r>
-      <w:proofErr w:type="gramEnd"/>
       <w:r>
         <w:rPr>
           <w:rFonts w:asciiTheme="minorHAnsi" w:hAnsiTheme="minorHAnsi" w:cstheme="minorHAnsi"/>
@@ -1109,16 +1099,7 @@
           <w:sz w:val="24"/>
           <w:szCs w:val="24"/>
         </w:rPr>
-        <w:t>Deal_</w:t>
-      </w:r>
-      <w:proofErr w:type="gramStart"/>
-      <w:r>
-        <w:rPr>
-          <w:rFonts w:asciiTheme="minorHAnsi" w:hAnsiTheme="minorHAnsi" w:cstheme="minorHAnsi"/>
-          <w:sz w:val="24"/>
-          <w:szCs w:val="24"/>
-        </w:rPr>
-        <w:t>Daily</w:t>
+        <w:t>Deal_Daily</w:t>
       </w:r>
       <w:proofErr w:type="spellEnd"/>
       <w:r>
@@ -1135,9 +1116,18 @@
           <w:sz w:val="24"/>
           <w:szCs w:val="24"/>
         </w:rPr>
-        <w:t xml:space="preserve"> and</w:t>
-      </w:r>
-      <w:proofErr w:type="gramEnd"/>
+        <w:t xml:space="preserve"> and </w:t>
+      </w:r>
+      <w:proofErr w:type="spellStart"/>
+      <w:r>
+        <w:rPr>
+          <w:rFonts w:asciiTheme="minorHAnsi" w:hAnsiTheme="minorHAnsi" w:cstheme="minorHAnsi"/>
+          <w:sz w:val="24"/>
+          <w:szCs w:val="24"/>
+        </w:rPr>
+        <w:t>Deal_Equity</w:t>
+      </w:r>
+      <w:proofErr w:type="spellEnd"/>
       <w:r>
         <w:rPr>
           <w:rFonts w:asciiTheme="minorHAnsi" w:hAnsiTheme="minorHAnsi" w:cstheme="minorHAnsi"/>
@@ -1146,6 +1136,31 @@
         </w:rPr>
         <w:t xml:space="preserve"> </w:t>
       </w:r>
+      <w:r>
+        <w:rPr>
+          <w:rFonts w:asciiTheme="minorHAnsi" w:hAnsiTheme="minorHAnsi" w:cstheme="minorHAnsi"/>
+          <w:sz w:val="24"/>
+          <w:szCs w:val="24"/>
+        </w:rPr>
+        <w:t>feed to complete</w:t>
+      </w:r>
+    </w:p>
+    <w:p>
+      <w:pPr>
+        <w:rPr>
+          <w:rFonts w:asciiTheme="minorHAnsi" w:hAnsiTheme="minorHAnsi" w:cstheme="minorHAnsi"/>
+          <w:sz w:val="24"/>
+          <w:szCs w:val="24"/>
+        </w:rPr>
+      </w:pPr>
+      <w:r>
+        <w:rPr>
+          <w:rFonts w:asciiTheme="minorHAnsi" w:hAnsiTheme="minorHAnsi" w:cstheme="minorHAnsi"/>
+          <w:sz w:val="24"/>
+          <w:szCs w:val="24"/>
+        </w:rPr>
+        <w:t xml:space="preserve">2. Disable the </w:t>
+      </w:r>
       <w:proofErr w:type="spellStart"/>
       <w:r>
         <w:rPr>
@@ -1153,6 +1168,24 @@
           <w:sz w:val="24"/>
           <w:szCs w:val="24"/>
         </w:rPr>
+        <w:t>Deal_Daily</w:t>
+      </w:r>
+      <w:proofErr w:type="spellEnd"/>
+      <w:r>
+        <w:rPr>
+          <w:rFonts w:asciiTheme="minorHAnsi" w:hAnsiTheme="minorHAnsi" w:cstheme="minorHAnsi"/>
+          <w:sz w:val="24"/>
+          <w:szCs w:val="24"/>
+        </w:rPr>
+        <w:t xml:space="preserve"> and </w:t>
+      </w:r>
+      <w:proofErr w:type="spellStart"/>
+      <w:r>
+        <w:rPr>
+          <w:rFonts w:asciiTheme="minorHAnsi" w:hAnsiTheme="minorHAnsi" w:cstheme="minorHAnsi"/>
+          <w:sz w:val="24"/>
+          <w:szCs w:val="24"/>
+        </w:rPr>
         <w:t>Deal_Equity</w:t>
       </w:r>
       <w:proofErr w:type="spellEnd"/>
@@ -1162,32 +1195,24 @@
           <w:sz w:val="24"/>
           <w:szCs w:val="24"/>
         </w:rPr>
-        <w:t xml:space="preserve"> </w:t>
-      </w:r>
-      <w:r>
-        <w:rPr>
-          <w:rFonts w:asciiTheme="minorHAnsi" w:hAnsiTheme="minorHAnsi" w:cstheme="minorHAnsi"/>
-          <w:sz w:val="24"/>
-          <w:szCs w:val="24"/>
-        </w:rPr>
-        <w:t>feed to complete</w:t>
-      </w:r>
-    </w:p>
-    <w:p>
-      <w:pPr>
-        <w:rPr>
-          <w:rFonts w:asciiTheme="minorHAnsi" w:hAnsiTheme="minorHAnsi" w:cstheme="minorHAnsi"/>
-          <w:sz w:val="24"/>
-          <w:szCs w:val="24"/>
-        </w:rPr>
-      </w:pPr>
-      <w:r>
-        <w:rPr>
-          <w:rFonts w:asciiTheme="minorHAnsi" w:hAnsiTheme="minorHAnsi" w:cstheme="minorHAnsi"/>
-          <w:sz w:val="24"/>
-          <w:szCs w:val="24"/>
-        </w:rPr>
-        <w:t xml:space="preserve">2. Disable the </w:t>
+        <w:t xml:space="preserve"> feed.</w:t>
+      </w:r>
+    </w:p>
+    <w:p>
+      <w:pPr>
+        <w:rPr>
+          <w:rFonts w:asciiTheme="minorHAnsi" w:hAnsiTheme="minorHAnsi" w:cstheme="minorHAnsi"/>
+          <w:sz w:val="24"/>
+          <w:szCs w:val="24"/>
+        </w:rPr>
+      </w:pPr>
+      <w:r>
+        <w:rPr>
+          <w:rFonts w:asciiTheme="minorHAnsi" w:hAnsiTheme="minorHAnsi" w:cstheme="minorHAnsi"/>
+          <w:sz w:val="24"/>
+          <w:szCs w:val="24"/>
+        </w:rPr>
+        <w:t xml:space="preserve">3. Take the backup of Deal and </w:t>
       </w:r>
       <w:proofErr w:type="spellStart"/>
       <w:r>
@@ -1196,6 +1221,128 @@
           <w:sz w:val="24"/>
           <w:szCs w:val="24"/>
         </w:rPr>
+        <w:t>Deal_Update</w:t>
+      </w:r>
+      <w:proofErr w:type="spellEnd"/>
+      <w:r>
+        <w:rPr>
+          <w:rFonts w:asciiTheme="minorHAnsi" w:hAnsiTheme="minorHAnsi" w:cstheme="minorHAnsi"/>
+          <w:sz w:val="24"/>
+          <w:szCs w:val="24"/>
+        </w:rPr>
+        <w:t xml:space="preserve"> from production</w:t>
+      </w:r>
+    </w:p>
+    <w:p>
+      <w:pPr>
+        <w:rPr>
+          <w:rFonts w:asciiTheme="minorHAnsi" w:hAnsiTheme="minorHAnsi" w:cstheme="minorHAnsi"/>
+          <w:sz w:val="24"/>
+          <w:szCs w:val="24"/>
+        </w:rPr>
+      </w:pPr>
+      <w:r>
+        <w:rPr>
+          <w:rFonts w:asciiTheme="minorHAnsi" w:hAnsiTheme="minorHAnsi" w:cstheme="minorHAnsi"/>
+          <w:sz w:val="24"/>
+          <w:szCs w:val="24"/>
+        </w:rPr>
+        <w:t>4</w:t>
+      </w:r>
+      <w:r>
+        <w:rPr>
+          <w:rFonts w:asciiTheme="minorHAnsi" w:hAnsiTheme="minorHAnsi" w:cstheme="minorHAnsi"/>
+          <w:sz w:val="24"/>
+          <w:szCs w:val="24"/>
+        </w:rPr>
+        <w:t xml:space="preserve">.Uninstall the setup and install new setup (Deals </w:t>
+      </w:r>
+      <w:r>
+        <w:rPr>
+          <w:rFonts w:asciiTheme="minorHAnsi" w:hAnsiTheme="minorHAnsi" w:cstheme="minorHAnsi"/>
+          <w:sz w:val="24"/>
+          <w:szCs w:val="24"/>
+        </w:rPr>
+        <w:t>6.0.</w:t>
+      </w:r>
+      <w:r>
+        <w:rPr>
+          <w:rFonts w:asciiTheme="minorHAnsi" w:hAnsiTheme="minorHAnsi" w:cstheme="minorHAnsi"/>
+          <w:sz w:val="24"/>
+          <w:szCs w:val="24"/>
+        </w:rPr>
+        <w:t>1</w:t>
+      </w:r>
+      <w:r>
+        <w:rPr>
+          <w:rFonts w:asciiTheme="minorHAnsi" w:hAnsiTheme="minorHAnsi" w:cstheme="minorHAnsi"/>
+          <w:sz w:val="24"/>
+          <w:szCs w:val="24"/>
+        </w:rPr>
+        <w:t>) from below path</w:t>
+      </w:r>
+    </w:p>
+    <w:p>
+      <w:pPr>
+        <w:rPr>
+          <w:rStyle w:val="Hyperlink"/>
+        </w:rPr>
+      </w:pPr>
+      <w:hyperlink r:id="rId8" w:history="1">
+        <w:r>
+          <w:rPr>
+            <w:rStyle w:val="Hyperlink"/>
+          </w:rPr>
+          <w:t>https://git.sami.int.thomsonreuters.com/trdw_datasources/Deal-Ingestion/blob/Deal_6.0.1/Setup/Release/Deals.msi</w:t>
+        </w:r>
+      </w:hyperlink>
+    </w:p>
+    <w:p>
+      <w:r>
+        <w:t>5. Run the patch script from the below path.</w:t>
+      </w:r>
+    </w:p>
+    <w:p>
+      <w:hyperlink r:id="rId9" w:history="1">
+        <w:r>
+          <w:rPr>
+            <w:rStyle w:val="Hyperlink"/>
+          </w:rPr>
+          <w:t>https://git.sami.int.thomsonreuters.com/trdw_datasources/Deal-Ingestion/tree/Deal_6.0.1/Patches/Managerlookup_Patch</w:t>
+        </w:r>
+      </w:hyperlink>
+    </w:p>
+    <w:p>
+      <w:pPr>
+        <w:rPr>
+          <w:rFonts w:asciiTheme="minorHAnsi" w:hAnsiTheme="minorHAnsi" w:cstheme="minorHAnsi"/>
+          <w:sz w:val="24"/>
+          <w:szCs w:val="24"/>
+        </w:rPr>
+      </w:pPr>
+      <w:r>
+        <w:rPr>
+          <w:rFonts w:asciiTheme="minorHAnsi" w:hAnsiTheme="minorHAnsi" w:cstheme="minorHAnsi"/>
+          <w:sz w:val="24"/>
+          <w:szCs w:val="24"/>
+        </w:rPr>
+        <w:t>6. Enable the feed in DIS</w:t>
+      </w:r>
+      <w:r>
+        <w:rPr>
+          <w:rFonts w:asciiTheme="minorHAnsi" w:hAnsiTheme="minorHAnsi" w:cstheme="minorHAnsi"/>
+          <w:sz w:val="24"/>
+          <w:szCs w:val="24"/>
+        </w:rPr>
+        <w:t xml:space="preserve"> (</w:t>
+      </w:r>
+      <w:proofErr w:type="spellStart"/>
+      <w:r>
+        <w:rPr>
+          <w:rFonts w:asciiTheme="minorHAnsi" w:hAnsiTheme="minorHAnsi" w:cstheme="minorHAnsi"/>
+          <w:sz w:val="24"/>
+          <w:szCs w:val="24"/>
+        </w:rPr>
         <w:t>Deal_Daily</w:t>
       </w:r>
       <w:proofErr w:type="spellEnd"/>
@@ -1205,136 +1352,15 @@
           <w:sz w:val="24"/>
           <w:szCs w:val="24"/>
         </w:rPr>
-        <w:t xml:space="preserve"> and </w:t>
-      </w:r>
-      <w:proofErr w:type="spellStart"/>
-      <w:r>
-        <w:rPr>
-          <w:rFonts w:asciiTheme="minorHAnsi" w:hAnsiTheme="minorHAnsi" w:cstheme="minorHAnsi"/>
-          <w:sz w:val="24"/>
-          <w:szCs w:val="24"/>
-        </w:rPr>
-        <w:t>Deal_Equity</w:t>
-      </w:r>
-      <w:proofErr w:type="spellEnd"/>
-      <w:r>
-        <w:rPr>
-          <w:rFonts w:asciiTheme="minorHAnsi" w:hAnsiTheme="minorHAnsi" w:cstheme="minorHAnsi"/>
-          <w:sz w:val="24"/>
-          <w:szCs w:val="24"/>
-        </w:rPr>
-        <w:t xml:space="preserve"> feed.</w:t>
-      </w:r>
-    </w:p>
-    <w:p>
-      <w:pPr>
-        <w:rPr>
-          <w:rFonts w:asciiTheme="minorHAnsi" w:hAnsiTheme="minorHAnsi" w:cstheme="minorHAnsi"/>
-          <w:sz w:val="24"/>
-          <w:szCs w:val="24"/>
-        </w:rPr>
-      </w:pPr>
-      <w:r>
-        <w:rPr>
-          <w:rFonts w:asciiTheme="minorHAnsi" w:hAnsiTheme="minorHAnsi" w:cstheme="minorHAnsi"/>
-          <w:sz w:val="24"/>
-          <w:szCs w:val="24"/>
-        </w:rPr>
-        <w:t xml:space="preserve">3. Take the backup of Deal and </w:t>
-      </w:r>
-      <w:proofErr w:type="spellStart"/>
-      <w:r>
-        <w:rPr>
-          <w:rFonts w:asciiTheme="minorHAnsi" w:hAnsiTheme="minorHAnsi" w:cstheme="minorHAnsi"/>
-          <w:sz w:val="24"/>
-          <w:szCs w:val="24"/>
-        </w:rPr>
-        <w:t>Deal_Update</w:t>
-      </w:r>
-      <w:proofErr w:type="spellEnd"/>
-      <w:r>
-        <w:rPr>
-          <w:rFonts w:asciiTheme="minorHAnsi" w:hAnsiTheme="minorHAnsi" w:cstheme="minorHAnsi"/>
-          <w:sz w:val="24"/>
-          <w:szCs w:val="24"/>
-        </w:rPr>
-        <w:t xml:space="preserve"> from production</w:t>
-      </w:r>
-    </w:p>
-    <w:p>
-      <w:pPr>
-        <w:rPr>
-          <w:rFonts w:asciiTheme="minorHAnsi" w:hAnsiTheme="minorHAnsi" w:cstheme="minorHAnsi"/>
-          <w:sz w:val="24"/>
-          <w:szCs w:val="24"/>
-        </w:rPr>
-      </w:pPr>
-      <w:r>
-        <w:rPr>
-          <w:rFonts w:asciiTheme="minorHAnsi" w:hAnsiTheme="minorHAnsi" w:cstheme="minorHAnsi"/>
-          <w:sz w:val="24"/>
-          <w:szCs w:val="24"/>
-        </w:rPr>
-        <w:t>4</w:t>
-      </w:r>
-      <w:r>
-        <w:rPr>
-          <w:rFonts w:asciiTheme="minorHAnsi" w:hAnsiTheme="minorHAnsi" w:cstheme="minorHAnsi"/>
-          <w:sz w:val="24"/>
-          <w:szCs w:val="24"/>
-        </w:rPr>
-        <w:t xml:space="preserve">.Uninstall the setup and install new setup (Deals </w:t>
-      </w:r>
-      <w:r>
-        <w:rPr>
-          <w:rFonts w:asciiTheme="minorHAnsi" w:hAnsiTheme="minorHAnsi" w:cstheme="minorHAnsi"/>
-          <w:sz w:val="24"/>
-          <w:szCs w:val="24"/>
-        </w:rPr>
-        <w:t>6.0.</w:t>
-      </w:r>
-      <w:r>
-        <w:rPr>
-          <w:rFonts w:asciiTheme="minorHAnsi" w:hAnsiTheme="minorHAnsi" w:cstheme="minorHAnsi"/>
-          <w:sz w:val="24"/>
-          <w:szCs w:val="24"/>
-        </w:rPr>
-        <w:t>1</w:t>
-      </w:r>
-      <w:r>
-        <w:rPr>
-          <w:rFonts w:asciiTheme="minorHAnsi" w:hAnsiTheme="minorHAnsi" w:cstheme="minorHAnsi"/>
-          <w:sz w:val="24"/>
-          <w:szCs w:val="24"/>
-        </w:rPr>
-        <w:t>) from below path</w:t>
-      </w:r>
-    </w:p>
-    <w:p>
-      <w:hyperlink r:id="rId8" w:history="1">
-        <w:r>
-          <w:rPr>
-            <w:rStyle w:val="Hyperlink"/>
-          </w:rPr>
-          <w:t>https://git.sami.int.thomsonreuters.com/trdw_datasources/Deal-Ingestion/blob/Deal_6.0.1/Setup/Release/Deals.msi</w:t>
-        </w:r>
-      </w:hyperlink>
-    </w:p>
-    <w:p>
-      <w:pPr>
-        <w:rPr>
-          <w:rFonts w:asciiTheme="minorHAnsi" w:hAnsiTheme="minorHAnsi" w:cstheme="minorHAnsi"/>
-          <w:sz w:val="24"/>
-          <w:szCs w:val="24"/>
-        </w:rPr>
-      </w:pPr>
-      <w:r>
-        <w:rPr>
-          <w:rFonts w:asciiTheme="minorHAnsi" w:hAnsiTheme="minorHAnsi" w:cstheme="minorHAnsi"/>
-          <w:sz w:val="24"/>
-          <w:szCs w:val="24"/>
-        </w:rPr>
-        <w:t>6. Enable the feed in DIS.</w:t>
+        <w:t>)</w:t>
+      </w:r>
+      <w:r>
+        <w:rPr>
+          <w:rFonts w:asciiTheme="minorHAnsi" w:hAnsiTheme="minorHAnsi" w:cstheme="minorHAnsi"/>
+          <w:sz w:val="24"/>
+          <w:szCs w:val="24"/>
+        </w:rPr>
+        <w:t>.</w:t>
       </w:r>
     </w:p>
     <w:p>
@@ -1487,6 +1513,7 @@
           <w:sz w:val="22"/>
           <w:szCs w:val="22"/>
         </w:rPr>
+        <w:lastRenderedPageBreak/>
         <w:t xml:space="preserve">Ensure there is no active feed progress for </w:t>
       </w:r>
       <w:r>
@@ -1631,36 +1658,11 @@
           <w:sz w:val="22"/>
           <w:szCs w:val="22"/>
         </w:rPr>
-        <w:lastRenderedPageBreak/>
-        <w:t xml:space="preserve">Uninstall the new </w:t>
-      </w:r>
-      <w:proofErr w:type="gramStart"/>
-      <w:r>
-        <w:rPr>
-          <w:rFonts w:ascii="Calibri" w:eastAsia="Calibri" w:hAnsi="Calibri"/>
-          <w:b w:val="0"/>
-          <w:bCs w:val="0"/>
-          <w:color w:val="auto"/>
-          <w:sz w:val="22"/>
-          <w:szCs w:val="22"/>
-        </w:rPr>
-        <w:t>setup(</w:t>
-      </w:r>
-      <w:proofErr w:type="gramEnd"/>
-      <w:r>
-        <w:rPr>
-          <w:rFonts w:ascii="Calibri" w:eastAsia="Calibri" w:hAnsi="Calibri"/>
-          <w:b w:val="0"/>
-          <w:bCs w:val="0"/>
-          <w:color w:val="auto"/>
-          <w:sz w:val="22"/>
-          <w:szCs w:val="22"/>
-        </w:rPr>
-        <w:t>6.0.1) and install the old setup(6.0.0) from the below location</w:t>
-      </w:r>
-    </w:p>
-    <w:p>
-      <w:hyperlink r:id="rId9" w:history="1">
+        <w:t>Uninstall the new setup(6.0.1) and install the old setup(6.0.0) from the below location</w:t>
+      </w:r>
+    </w:p>
+    <w:p>
+      <w:hyperlink r:id="rId10" w:history="1">
         <w:r>
           <w:rPr>
             <w:rStyle w:val="Hyperlink"/>
@@ -1800,9 +1802,9 @@
     </w:p>
     <w:p/>
     <w:sectPr>
-      <w:headerReference w:type="default" r:id="rId10"/>
-      <w:footerReference w:type="default" r:id="rId11"/>
-      <w:footerReference w:type="first" r:id="rId12"/>
+      <w:headerReference w:type="default" r:id="rId11"/>
+      <w:footerReference w:type="default" r:id="rId12"/>
+      <w:footerReference w:type="first" r:id="rId13"/>
       <w:pgSz w:w="11909" w:h="16834" w:code="9"/>
       <w:pgMar w:top="1152" w:right="1440" w:bottom="1152" w:left="1440" w:header="360" w:footer="120" w:gutter="0"/>
       <w:cols w:space="720"/>
@@ -1814,7 +1816,7 @@
 </file>
 
 <file path=word/endnotes.xml><?xml version="1.0" encoding="utf-8"?>
-<w:endnotes xmlns:wpc="http://schemas.microsoft.com/office/word/2010/wordprocessingCanvas" xmlns:cx="http://schemas.microsoft.com/office/drawing/2014/chartex" xmlns:cx1="http://schemas.microsoft.com/office/drawing/2015/9/8/chartex" xmlns:cx2="http://schemas.microsoft.com/office/drawing/2015/10/21/chartex" xmlns:cx3="http://schemas.microsoft.com/office/drawing/2016/5/9/chartex" xmlns:cx4="http://schemas.microsoft.com/office/drawing/2016/5/10/chartex" xmlns:cx5="http://schemas.microsoft.com/office/drawing/2016/5/11/chartex" xmlns:cx6="http://schemas.microsoft.com/office/drawing/2016/5/12/chartex" xmlns:cx7="http://schemas.microsoft.com/office/drawing/2016/5/13/chartex" xmlns:cx8="http://schemas.microsoft.com/office/drawing/2016/5/14/chartex" xmlns:mc="http://schemas.openxmlformats.org/markup-compatibility/2006" xmlns:aink="http://schemas.microsoft.com/office/drawing/2016/ink" xmlns:am3d="http://schemas.microsoft.com/office/drawing/2017/model3d" xmlns:o="urn:schemas-microsoft-com:office:office" xmlns:r="http://schemas.openxmlformats.org/officeDocument/2006/relationships" xmlns:m="http://schemas.openxmlformats.org/officeDocument/2006/math" xmlns:v="urn:schemas-microsoft-com:vml" xmlns:wp14="http://schemas.microsoft.com/office/word/2010/wordprocessingDrawing" xmlns:wp="http://schemas.openxmlformats.org/drawingml/2006/wordprocessingDrawing" xmlns:w10="urn:schemas-microsoft-com:office:word" xmlns:w="http://schemas.openxmlformats.org/wordprocessingml/2006/main" xmlns:w14="http://schemas.microsoft.com/office/word/2010/wordml" xmlns:w15="http://schemas.microsoft.com/office/word/2012/wordml" xmlns:w16cex="http://schemas.microsoft.com/office/word/2018/wordml/cex" xmlns:w16cid="http://schemas.microsoft.com/office/word/2016/wordml/cid" xmlns:w16="http://schemas.microsoft.com/office/word/2018/wordml" xmlns:w16sdtdh="http://schemas.microsoft.com/office/word/2020/wordml/sdtdatahash" xmlns:w16se="http://schemas.microsoft.com/office/word/2015/wordml/symex" xmlns:wpg="http://schemas.microsoft.com/office/word/2010/wordprocessingGroup" xmlns:wpi="http://schemas.microsoft.com/office/word/2010/wordprocessingInk" xmlns:wne="http://schemas.microsoft.com/office/word/2006/wordml" xmlns:wps="http://schemas.microsoft.com/office/word/2010/wordprocessingShape" mc:Ignorable="w14 w15 w16se w16cid w16 w16cex w16sdtdh wp14">
+<w:endnotes xmlns:wpc="http://schemas.microsoft.com/office/word/2010/wordprocessingCanvas" xmlns:cx="http://schemas.microsoft.com/office/drawing/2014/chartex" xmlns:cx1="http://schemas.microsoft.com/office/drawing/2015/9/8/chartex" xmlns:cx2="http://schemas.microsoft.com/office/drawing/2015/10/21/chartex" xmlns:cx3="http://schemas.microsoft.com/office/drawing/2016/5/9/chartex" xmlns:cx4="http://schemas.microsoft.com/office/drawing/2016/5/10/chartex" xmlns:cx5="http://schemas.microsoft.com/office/drawing/2016/5/11/chartex" xmlns:cx6="http://schemas.microsoft.com/office/drawing/2016/5/12/chartex" xmlns:cx7="http://schemas.microsoft.com/office/drawing/2016/5/13/chartex" xmlns:cx8="http://schemas.microsoft.com/office/drawing/2016/5/14/chartex" xmlns:mc="http://schemas.openxmlformats.org/markup-compatibility/2006" xmlns:aink="http://schemas.microsoft.com/office/drawing/2016/ink" xmlns:am3d="http://schemas.microsoft.com/office/drawing/2017/model3d" xmlns:o="urn:schemas-microsoft-com:office:office" xmlns:oel="http://schemas.microsoft.com/office/2019/extlst" xmlns:r="http://schemas.openxmlformats.org/officeDocument/2006/relationships" xmlns:m="http://schemas.openxmlformats.org/officeDocument/2006/math" xmlns:v="urn:schemas-microsoft-com:vml" xmlns:wp14="http://schemas.microsoft.com/office/word/2010/wordprocessingDrawing" xmlns:wp="http://schemas.openxmlformats.org/drawingml/2006/wordprocessingDrawing" xmlns:w10="urn:schemas-microsoft-com:office:word" xmlns:w="http://schemas.openxmlformats.org/wordprocessingml/2006/main" xmlns:w14="http://schemas.microsoft.com/office/word/2010/wordml" xmlns:w15="http://schemas.microsoft.com/office/word/2012/wordml" xmlns:w16cex="http://schemas.microsoft.com/office/word/2018/wordml/cex" xmlns:w16cid="http://schemas.microsoft.com/office/word/2016/wordml/cid" xmlns:w16="http://schemas.microsoft.com/office/word/2018/wordml" xmlns:w16sdtdh="http://schemas.microsoft.com/office/word/2020/wordml/sdtdatahash" xmlns:w16se="http://schemas.microsoft.com/office/word/2015/wordml/symex" xmlns:wpg="http://schemas.microsoft.com/office/word/2010/wordprocessingGroup" xmlns:wpi="http://schemas.microsoft.com/office/word/2010/wordprocessingInk" xmlns:wne="http://schemas.microsoft.com/office/word/2006/wordml" xmlns:wps="http://schemas.microsoft.com/office/word/2010/wordprocessingShape" mc:Ignorable="w14 w15 w16se w16cid w16 w16cex w16sdtdh wp14">
   <w:endnote w:type="separator" w:id="-1">
     <w:p>
       <w:pPr>
@@ -1839,7 +1841,7 @@
 </file>
 
 <file path=word/footer1.xml><?xml version="1.0" encoding="utf-8"?>
-<w:ftr xmlns:wpc="http://schemas.microsoft.com/office/word/2010/wordprocessingCanvas" xmlns:cx="http://schemas.microsoft.com/office/drawing/2014/chartex" xmlns:cx1="http://schemas.microsoft.com/office/drawing/2015/9/8/chartex" xmlns:cx2="http://schemas.microsoft.com/office/drawing/2015/10/21/chartex" xmlns:cx3="http://schemas.microsoft.com/office/drawing/2016/5/9/chartex" xmlns:cx4="http://schemas.microsoft.com/office/drawing/2016/5/10/chartex" xmlns:cx5="http://schemas.microsoft.com/office/drawing/2016/5/11/chartex" xmlns:cx6="http://schemas.microsoft.com/office/drawing/2016/5/12/chartex" xmlns:cx7="http://schemas.microsoft.com/office/drawing/2016/5/13/chartex" xmlns:cx8="http://schemas.microsoft.com/office/drawing/2016/5/14/chartex" xmlns:mc="http://schemas.openxmlformats.org/markup-compatibility/2006" xmlns:aink="http://schemas.microsoft.com/office/drawing/2016/ink" xmlns:am3d="http://schemas.microsoft.com/office/drawing/2017/model3d" xmlns:o="urn:schemas-microsoft-com:office:office" xmlns:r="http://schemas.openxmlformats.org/officeDocument/2006/relationships" xmlns:m="http://schemas.openxmlformats.org/officeDocument/2006/math" xmlns:v="urn:schemas-microsoft-com:vml" xmlns:wp14="http://schemas.microsoft.com/office/word/2010/wordprocessingDrawing" xmlns:wp="http://schemas.openxmlformats.org/drawingml/2006/wordprocessingDrawing" xmlns:w10="urn:schemas-microsoft-com:office:word" xmlns:w="http://schemas.openxmlformats.org/wordprocessingml/2006/main" xmlns:w14="http://schemas.microsoft.com/office/word/2010/wordml" xmlns:w15="http://schemas.microsoft.com/office/word/2012/wordml" xmlns:w16cex="http://schemas.microsoft.com/office/word/2018/wordml/cex" xmlns:w16cid="http://schemas.microsoft.com/office/word/2016/wordml/cid" xmlns:w16="http://schemas.microsoft.com/office/word/2018/wordml" xmlns:w16sdtdh="http://schemas.microsoft.com/office/word/2020/wordml/sdtdatahash" xmlns:w16se="http://schemas.microsoft.com/office/word/2015/wordml/symex" xmlns:wpg="http://schemas.microsoft.com/office/word/2010/wordprocessingGroup" xmlns:wpi="http://schemas.microsoft.com/office/word/2010/wordprocessingInk" xmlns:wne="http://schemas.microsoft.com/office/word/2006/wordml" xmlns:wps="http://schemas.microsoft.com/office/word/2010/wordprocessingShape" mc:Ignorable="w14 w15 w16se w16cid w16 w16cex w16sdtdh wp14">
+<w:ftr xmlns:wpc="http://schemas.microsoft.com/office/word/2010/wordprocessingCanvas" xmlns:cx="http://schemas.microsoft.com/office/drawing/2014/chartex" xmlns:cx1="http://schemas.microsoft.com/office/drawing/2015/9/8/chartex" xmlns:cx2="http://schemas.microsoft.com/office/drawing/2015/10/21/chartex" xmlns:cx3="http://schemas.microsoft.com/office/drawing/2016/5/9/chartex" xmlns:cx4="http://schemas.microsoft.com/office/drawing/2016/5/10/chartex" xmlns:cx5="http://schemas.microsoft.com/office/drawing/2016/5/11/chartex" xmlns:cx6="http://schemas.microsoft.com/office/drawing/2016/5/12/chartex" xmlns:cx7="http://schemas.microsoft.com/office/drawing/2016/5/13/chartex" xmlns:cx8="http://schemas.microsoft.com/office/drawing/2016/5/14/chartex" xmlns:mc="http://schemas.openxmlformats.org/markup-compatibility/2006" xmlns:aink="http://schemas.microsoft.com/office/drawing/2016/ink" xmlns:am3d="http://schemas.microsoft.com/office/drawing/2017/model3d" xmlns:o="urn:schemas-microsoft-com:office:office" xmlns:oel="http://schemas.microsoft.com/office/2019/extlst" xmlns:r="http://schemas.openxmlformats.org/officeDocument/2006/relationships" xmlns:m="http://schemas.openxmlformats.org/officeDocument/2006/math" xmlns:v="urn:schemas-microsoft-com:vml" xmlns:wp14="http://schemas.microsoft.com/office/word/2010/wordprocessingDrawing" xmlns:wp="http://schemas.openxmlformats.org/drawingml/2006/wordprocessingDrawing" xmlns:w10="urn:schemas-microsoft-com:office:word" xmlns:w="http://schemas.openxmlformats.org/wordprocessingml/2006/main" xmlns:w14="http://schemas.microsoft.com/office/word/2010/wordml" xmlns:w15="http://schemas.microsoft.com/office/word/2012/wordml" xmlns:w16cex="http://schemas.microsoft.com/office/word/2018/wordml/cex" xmlns:w16cid="http://schemas.microsoft.com/office/word/2016/wordml/cid" xmlns:w16="http://schemas.microsoft.com/office/word/2018/wordml" xmlns:w16sdtdh="http://schemas.microsoft.com/office/word/2020/wordml/sdtdatahash" xmlns:w16se="http://schemas.microsoft.com/office/word/2015/wordml/symex" xmlns:wpg="http://schemas.microsoft.com/office/word/2010/wordprocessingGroup" xmlns:wpi="http://schemas.microsoft.com/office/word/2010/wordprocessingInk" xmlns:wne="http://schemas.microsoft.com/office/word/2006/wordml" xmlns:wps="http://schemas.microsoft.com/office/word/2010/wordprocessingShape" mc:Ignorable="w14 w15 w16se w16cid w16 w16cex w16sdtdh wp14">
   <w:p>
     <w:pPr>
       <w:pStyle w:val="Footer"/>
@@ -1980,7 +1982,7 @@
 </file>
 
 <file path=word/footer2.xml><?xml version="1.0" encoding="utf-8"?>
-<w:ftr xmlns:wpc="http://schemas.microsoft.com/office/word/2010/wordprocessingCanvas" xmlns:cx="http://schemas.microsoft.com/office/drawing/2014/chartex" xmlns:cx1="http://schemas.microsoft.com/office/drawing/2015/9/8/chartex" xmlns:cx2="http://schemas.microsoft.com/office/drawing/2015/10/21/chartex" xmlns:cx3="http://schemas.microsoft.com/office/drawing/2016/5/9/chartex" xmlns:cx4="http://schemas.microsoft.com/office/drawing/2016/5/10/chartex" xmlns:cx5="http://schemas.microsoft.com/office/drawing/2016/5/11/chartex" xmlns:cx6="http://schemas.microsoft.com/office/drawing/2016/5/12/chartex" xmlns:cx7="http://schemas.microsoft.com/office/drawing/2016/5/13/chartex" xmlns:cx8="http://schemas.microsoft.com/office/drawing/2016/5/14/chartex" xmlns:mc="http://schemas.openxmlformats.org/markup-compatibility/2006" xmlns:aink="http://schemas.microsoft.com/office/drawing/2016/ink" xmlns:am3d="http://schemas.microsoft.com/office/drawing/2017/model3d" xmlns:o="urn:schemas-microsoft-com:office:office" xmlns:r="http://schemas.openxmlformats.org/officeDocument/2006/relationships" xmlns:m="http://schemas.openxmlformats.org/officeDocument/2006/math" xmlns:v="urn:schemas-microsoft-com:vml" xmlns:wp14="http://schemas.microsoft.com/office/word/2010/wordprocessingDrawing" xmlns:wp="http://schemas.openxmlformats.org/drawingml/2006/wordprocessingDrawing" xmlns:w10="urn:schemas-microsoft-com:office:word" xmlns:w="http://schemas.openxmlformats.org/wordprocessingml/2006/main" xmlns:w14="http://schemas.microsoft.com/office/word/2010/wordml" xmlns:w15="http://schemas.microsoft.com/office/word/2012/wordml" xmlns:w16cex="http://schemas.microsoft.com/office/word/2018/wordml/cex" xmlns:w16cid="http://schemas.microsoft.com/office/word/2016/wordml/cid" xmlns:w16="http://schemas.microsoft.com/office/word/2018/wordml" xmlns:w16sdtdh="http://schemas.microsoft.com/office/word/2020/wordml/sdtdatahash" xmlns:w16se="http://schemas.microsoft.com/office/word/2015/wordml/symex" xmlns:wpg="http://schemas.microsoft.com/office/word/2010/wordprocessingGroup" xmlns:wpi="http://schemas.microsoft.com/office/word/2010/wordprocessingInk" xmlns:wne="http://schemas.microsoft.com/office/word/2006/wordml" xmlns:wps="http://schemas.microsoft.com/office/word/2010/wordprocessingShape" mc:Ignorable="w14 w15 w16se w16cid w16 w16cex w16sdtdh wp14">
+<w:ftr xmlns:wpc="http://schemas.microsoft.com/office/word/2010/wordprocessingCanvas" xmlns:cx="http://schemas.microsoft.com/office/drawing/2014/chartex" xmlns:cx1="http://schemas.microsoft.com/office/drawing/2015/9/8/chartex" xmlns:cx2="http://schemas.microsoft.com/office/drawing/2015/10/21/chartex" xmlns:cx3="http://schemas.microsoft.com/office/drawing/2016/5/9/chartex" xmlns:cx4="http://schemas.microsoft.com/office/drawing/2016/5/10/chartex" xmlns:cx5="http://schemas.microsoft.com/office/drawing/2016/5/11/chartex" xmlns:cx6="http://schemas.microsoft.com/office/drawing/2016/5/12/chartex" xmlns:cx7="http://schemas.microsoft.com/office/drawing/2016/5/13/chartex" xmlns:cx8="http://schemas.microsoft.com/office/drawing/2016/5/14/chartex" xmlns:mc="http://schemas.openxmlformats.org/markup-compatibility/2006" xmlns:aink="http://schemas.microsoft.com/office/drawing/2016/ink" xmlns:am3d="http://schemas.microsoft.com/office/drawing/2017/model3d" xmlns:o="urn:schemas-microsoft-com:office:office" xmlns:oel="http://schemas.microsoft.com/office/2019/extlst" xmlns:r="http://schemas.openxmlformats.org/officeDocument/2006/relationships" xmlns:m="http://schemas.openxmlformats.org/officeDocument/2006/math" xmlns:v="urn:schemas-microsoft-com:vml" xmlns:wp14="http://schemas.microsoft.com/office/word/2010/wordprocessingDrawing" xmlns:wp="http://schemas.openxmlformats.org/drawingml/2006/wordprocessingDrawing" xmlns:w10="urn:schemas-microsoft-com:office:word" xmlns:w="http://schemas.openxmlformats.org/wordprocessingml/2006/main" xmlns:w14="http://schemas.microsoft.com/office/word/2010/wordml" xmlns:w15="http://schemas.microsoft.com/office/word/2012/wordml" xmlns:w16cex="http://schemas.microsoft.com/office/word/2018/wordml/cex" xmlns:w16cid="http://schemas.microsoft.com/office/word/2016/wordml/cid" xmlns:w16="http://schemas.microsoft.com/office/word/2018/wordml" xmlns:w16sdtdh="http://schemas.microsoft.com/office/word/2020/wordml/sdtdatahash" xmlns:w16se="http://schemas.microsoft.com/office/word/2015/wordml/symex" xmlns:wpg="http://schemas.microsoft.com/office/word/2010/wordprocessingGroup" xmlns:wpi="http://schemas.microsoft.com/office/word/2010/wordprocessingInk" xmlns:wne="http://schemas.microsoft.com/office/word/2006/wordml" xmlns:wps="http://schemas.microsoft.com/office/word/2010/wordprocessingShape" mc:Ignorable="w14 w15 w16se w16cid w16 w16cex w16sdtdh wp14">
   <w:p>
     <w:pPr>
       <w:pStyle w:val="Footer"/>
@@ -2121,7 +2123,7 @@
 </file>
 
 <file path=word/footnotes.xml><?xml version="1.0" encoding="utf-8"?>
-<w:footnotes xmlns:wpc="http://schemas.microsoft.com/office/word/2010/wordprocessingCanvas" xmlns:cx="http://schemas.microsoft.com/office/drawing/2014/chartex" xmlns:cx1="http://schemas.microsoft.com/office/drawing/2015/9/8/chartex" xmlns:cx2="http://schemas.microsoft.com/office/drawing/2015/10/21/chartex" xmlns:cx3="http://schemas.microsoft.com/office/drawing/2016/5/9/chartex" xmlns:cx4="http://schemas.microsoft.com/office/drawing/2016/5/10/chartex" xmlns:cx5="http://schemas.microsoft.com/office/drawing/2016/5/11/chartex" xmlns:cx6="http://schemas.microsoft.com/office/drawing/2016/5/12/chartex" xmlns:cx7="http://schemas.microsoft.com/office/drawing/2016/5/13/chartex" xmlns:cx8="http://schemas.microsoft.com/office/drawing/2016/5/14/chartex" xmlns:mc="http://schemas.openxmlformats.org/markup-compatibility/2006" xmlns:aink="http://schemas.microsoft.com/office/drawing/2016/ink" xmlns:am3d="http://schemas.microsoft.com/office/drawing/2017/model3d" xmlns:o="urn:schemas-microsoft-com:office:office" xmlns:r="http://schemas.openxmlformats.org/officeDocument/2006/relationships" xmlns:m="http://schemas.openxmlformats.org/officeDocument/2006/math" xmlns:v="urn:schemas-microsoft-com:vml" xmlns:wp14="http://schemas.microsoft.com/office/word/2010/wordprocessingDrawing" xmlns:wp="http://schemas.openxmlformats.org/drawingml/2006/wordprocessingDrawing" xmlns:w10="urn:schemas-microsoft-com:office:word" xmlns:w="http://schemas.openxmlformats.org/wordprocessingml/2006/main" xmlns:w14="http://schemas.microsoft.com/office/word/2010/wordml" xmlns:w15="http://schemas.microsoft.com/office/word/2012/wordml" xmlns:w16cex="http://schemas.microsoft.com/office/word/2018/wordml/cex" xmlns:w16cid="http://schemas.microsoft.com/office/word/2016/wordml/cid" xmlns:w16="http://schemas.microsoft.com/office/word/2018/wordml" xmlns:w16sdtdh="http://schemas.microsoft.com/office/word/2020/wordml/sdtdatahash" xmlns:w16se="http://schemas.microsoft.com/office/word/2015/wordml/symex" xmlns:wpg="http://schemas.microsoft.com/office/word/2010/wordprocessingGroup" xmlns:wpi="http://schemas.microsoft.com/office/word/2010/wordprocessingInk" xmlns:wne="http://schemas.microsoft.com/office/word/2006/wordml" xmlns:wps="http://schemas.microsoft.com/office/word/2010/wordprocessingShape" mc:Ignorable="w14 w15 w16se w16cid w16 w16cex w16sdtdh wp14">
+<w:footnotes xmlns:wpc="http://schemas.microsoft.com/office/word/2010/wordprocessingCanvas" xmlns:cx="http://schemas.microsoft.com/office/drawing/2014/chartex" xmlns:cx1="http://schemas.microsoft.com/office/drawing/2015/9/8/chartex" xmlns:cx2="http://schemas.microsoft.com/office/drawing/2015/10/21/chartex" xmlns:cx3="http://schemas.microsoft.com/office/drawing/2016/5/9/chartex" xmlns:cx4="http://schemas.microsoft.com/office/drawing/2016/5/10/chartex" xmlns:cx5="http://schemas.microsoft.com/office/drawing/2016/5/11/chartex" xmlns:cx6="http://schemas.microsoft.com/office/drawing/2016/5/12/chartex" xmlns:cx7="http://schemas.microsoft.com/office/drawing/2016/5/13/chartex" xmlns:cx8="http://schemas.microsoft.com/office/drawing/2016/5/14/chartex" xmlns:mc="http://schemas.openxmlformats.org/markup-compatibility/2006" xmlns:aink="http://schemas.microsoft.com/office/drawing/2016/ink" xmlns:am3d="http://schemas.microsoft.com/office/drawing/2017/model3d" xmlns:o="urn:schemas-microsoft-com:office:office" xmlns:oel="http://schemas.microsoft.com/office/2019/extlst" xmlns:r="http://schemas.openxmlformats.org/officeDocument/2006/relationships" xmlns:m="http://schemas.openxmlformats.org/officeDocument/2006/math" xmlns:v="urn:schemas-microsoft-com:vml" xmlns:wp14="http://schemas.microsoft.com/office/word/2010/wordprocessingDrawing" xmlns:wp="http://schemas.openxmlformats.org/drawingml/2006/wordprocessingDrawing" xmlns:w10="urn:schemas-microsoft-com:office:word" xmlns:w="http://schemas.openxmlformats.org/wordprocessingml/2006/main" xmlns:w14="http://schemas.microsoft.com/office/word/2010/wordml" xmlns:w15="http://schemas.microsoft.com/office/word/2012/wordml" xmlns:w16cex="http://schemas.microsoft.com/office/word/2018/wordml/cex" xmlns:w16cid="http://schemas.microsoft.com/office/word/2016/wordml/cid" xmlns:w16="http://schemas.microsoft.com/office/word/2018/wordml" xmlns:w16sdtdh="http://schemas.microsoft.com/office/word/2020/wordml/sdtdatahash" xmlns:w16se="http://schemas.microsoft.com/office/word/2015/wordml/symex" xmlns:wpg="http://schemas.microsoft.com/office/word/2010/wordprocessingGroup" xmlns:wpi="http://schemas.microsoft.com/office/word/2010/wordprocessingInk" xmlns:wne="http://schemas.microsoft.com/office/word/2006/wordml" xmlns:wps="http://schemas.microsoft.com/office/word/2010/wordprocessingShape" mc:Ignorable="w14 w15 w16se w16cid w16 w16cex w16sdtdh wp14">
   <w:footnote w:type="separator" w:id="-1">
     <w:p>
       <w:pPr>
@@ -2146,7 +2148,7 @@
 </file>
 
 <file path=word/header1.xml><?xml version="1.0" encoding="utf-8"?>
-<w:hdr xmlns:wpc="http://schemas.microsoft.com/office/word/2010/wordprocessingCanvas" xmlns:cx="http://schemas.microsoft.com/office/drawing/2014/chartex" xmlns:cx1="http://schemas.microsoft.com/office/drawing/2015/9/8/chartex" xmlns:cx2="http://schemas.microsoft.com/office/drawing/2015/10/21/chartex" xmlns:cx3="http://schemas.microsoft.com/office/drawing/2016/5/9/chartex" xmlns:cx4="http://schemas.microsoft.com/office/drawing/2016/5/10/chartex" xmlns:cx5="http://schemas.microsoft.com/office/drawing/2016/5/11/chartex" xmlns:cx6="http://schemas.microsoft.com/office/drawing/2016/5/12/chartex" xmlns:cx7="http://schemas.microsoft.com/office/drawing/2016/5/13/chartex" xmlns:cx8="http://schemas.microsoft.com/office/drawing/2016/5/14/chartex" xmlns:mc="http://schemas.openxmlformats.org/markup-compatibility/2006" xmlns:aink="http://schemas.microsoft.com/office/drawing/2016/ink" xmlns:am3d="http://schemas.microsoft.com/office/drawing/2017/model3d" xmlns:o="urn:schemas-microsoft-com:office:office" xmlns:r="http://schemas.openxmlformats.org/officeDocument/2006/relationships" xmlns:m="http://schemas.openxmlformats.org/officeDocument/2006/math" xmlns:v="urn:schemas-microsoft-com:vml" xmlns:wp14="http://schemas.microsoft.com/office/word/2010/wordprocessingDrawing" xmlns:wp="http://schemas.openxmlformats.org/drawingml/2006/wordprocessingDrawing" xmlns:w10="urn:schemas-microsoft-com:office:word" xmlns:w="http://schemas.openxmlformats.org/wordprocessingml/2006/main" xmlns:w14="http://schemas.microsoft.com/office/word/2010/wordml" xmlns:w15="http://schemas.microsoft.com/office/word/2012/wordml" xmlns:w16cex="http://schemas.microsoft.com/office/word/2018/wordml/cex" xmlns:w16cid="http://schemas.microsoft.com/office/word/2016/wordml/cid" xmlns:w16="http://schemas.microsoft.com/office/word/2018/wordml" xmlns:w16sdtdh="http://schemas.microsoft.com/office/word/2020/wordml/sdtdatahash" xmlns:w16se="http://schemas.microsoft.com/office/word/2015/wordml/symex" xmlns:wpg="http://schemas.microsoft.com/office/word/2010/wordprocessingGroup" xmlns:wpi="http://schemas.microsoft.com/office/word/2010/wordprocessingInk" xmlns:wne="http://schemas.microsoft.com/office/word/2006/wordml" xmlns:wps="http://schemas.microsoft.com/office/word/2010/wordprocessingShape" mc:Ignorable="w14 w15 w16se w16cid w16 w16cex w16sdtdh wp14">
+<w:hdr xmlns:wpc="http://schemas.microsoft.com/office/word/2010/wordprocessingCanvas" xmlns:cx="http://schemas.microsoft.com/office/drawing/2014/chartex" xmlns:cx1="http://schemas.microsoft.com/office/drawing/2015/9/8/chartex" xmlns:cx2="http://schemas.microsoft.com/office/drawing/2015/10/21/chartex" xmlns:cx3="http://schemas.microsoft.com/office/drawing/2016/5/9/chartex" xmlns:cx4="http://schemas.microsoft.com/office/drawing/2016/5/10/chartex" xmlns:cx5="http://schemas.microsoft.com/office/drawing/2016/5/11/chartex" xmlns:cx6="http://schemas.microsoft.com/office/drawing/2016/5/12/chartex" xmlns:cx7="http://schemas.microsoft.com/office/drawing/2016/5/13/chartex" xmlns:cx8="http://schemas.microsoft.com/office/drawing/2016/5/14/chartex" xmlns:mc="http://schemas.openxmlformats.org/markup-compatibility/2006" xmlns:aink="http://schemas.microsoft.com/office/drawing/2016/ink" xmlns:am3d="http://schemas.microsoft.com/office/drawing/2017/model3d" xmlns:o="urn:schemas-microsoft-com:office:office" xmlns:oel="http://schemas.microsoft.com/office/2019/extlst" xmlns:r="http://schemas.openxmlformats.org/officeDocument/2006/relationships" xmlns:m="http://schemas.openxmlformats.org/officeDocument/2006/math" xmlns:v="urn:schemas-microsoft-com:vml" xmlns:wp14="http://schemas.microsoft.com/office/word/2010/wordprocessingDrawing" xmlns:wp="http://schemas.openxmlformats.org/drawingml/2006/wordprocessingDrawing" xmlns:w10="urn:schemas-microsoft-com:office:word" xmlns:w="http://schemas.openxmlformats.org/wordprocessingml/2006/main" xmlns:w14="http://schemas.microsoft.com/office/word/2010/wordml" xmlns:w15="http://schemas.microsoft.com/office/word/2012/wordml" xmlns:w16cex="http://schemas.microsoft.com/office/word/2018/wordml/cex" xmlns:w16cid="http://schemas.microsoft.com/office/word/2016/wordml/cid" xmlns:w16="http://schemas.microsoft.com/office/word/2018/wordml" xmlns:w16sdtdh="http://schemas.microsoft.com/office/word/2020/wordml/sdtdatahash" xmlns:w16se="http://schemas.microsoft.com/office/word/2015/wordml/symex" xmlns:wpg="http://schemas.microsoft.com/office/word/2010/wordprocessingGroup" xmlns:wpi="http://schemas.microsoft.com/office/word/2010/wordprocessingInk" xmlns:wne="http://schemas.microsoft.com/office/word/2006/wordml" xmlns:wps="http://schemas.microsoft.com/office/word/2010/wordprocessingShape" mc:Ignorable="w14 w15 w16se w16cid w16 w16cex w16sdtdh wp14">
   <w:p>
     <w:pPr>
       <w:pStyle w:val="Header"/>
@@ -2168,7 +2170,7 @@
 </file>
 
 <file path=word/numbering.xml><?xml version="1.0" encoding="utf-8"?>
-<w:numbering xmlns:wpc="http://schemas.microsoft.com/office/word/2010/wordprocessingCanvas" xmlns:cx="http://schemas.microsoft.com/office/drawing/2014/chartex" xmlns:cx1="http://schemas.microsoft.com/office/drawing/2015/9/8/chartex" xmlns:cx2="http://schemas.microsoft.com/office/drawing/2015/10/21/chartex" xmlns:cx3="http://schemas.microsoft.com/office/drawing/2016/5/9/chartex" xmlns:cx4="http://schemas.microsoft.com/office/drawing/2016/5/10/chartex" xmlns:cx5="http://schemas.microsoft.com/office/drawing/2016/5/11/chartex" xmlns:cx6="http://schemas.microsoft.com/office/drawing/2016/5/12/chartex" xmlns:cx7="http://schemas.microsoft.com/office/drawing/2016/5/13/chartex" xmlns:cx8="http://schemas.microsoft.com/office/drawing/2016/5/14/chartex" xmlns:mc="http://schemas.openxmlformats.org/markup-compatibility/2006" xmlns:aink="http://schemas.microsoft.com/office/drawing/2016/ink" xmlns:am3d="http://schemas.microsoft.com/office/drawing/2017/model3d" xmlns:o="urn:schemas-microsoft-com:office:office" xmlns:r="http://schemas.openxmlformats.org/officeDocument/2006/relationships" xmlns:m="http://schemas.openxmlformats.org/officeDocument/2006/math" xmlns:v="urn:schemas-microsoft-com:vml" xmlns:wp14="http://schemas.microsoft.com/office/word/2010/wordprocessingDrawing" xmlns:wp="http://schemas.openxmlformats.org/drawingml/2006/wordprocessingDrawing" xmlns:w10="urn:schemas-microsoft-com:office:word" xmlns:w="http://schemas.openxmlformats.org/wordprocessingml/2006/main" xmlns:w14="http://schemas.microsoft.com/office/word/2010/wordml" xmlns:w15="http://schemas.microsoft.com/office/word/2012/wordml" xmlns:w16cex="http://schemas.microsoft.com/office/word/2018/wordml/cex" xmlns:w16cid="http://schemas.microsoft.com/office/word/2016/wordml/cid" xmlns:w16="http://schemas.microsoft.com/office/word/2018/wordml" xmlns:w16sdtdh="http://schemas.microsoft.com/office/word/2020/wordml/sdtdatahash" xmlns:w16se="http://schemas.microsoft.com/office/word/2015/wordml/symex" xmlns:wpg="http://schemas.microsoft.com/office/word/2010/wordprocessingGroup" xmlns:wpi="http://schemas.microsoft.com/office/word/2010/wordprocessingInk" xmlns:wne="http://schemas.microsoft.com/office/word/2006/wordml" xmlns:wps="http://schemas.microsoft.com/office/word/2010/wordprocessingShape" mc:Ignorable="w14 w15 w16se w16cid w16 w16cex w16sdtdh wp14">
+<w:numbering xmlns:wpc="http://schemas.microsoft.com/office/word/2010/wordprocessingCanvas" xmlns:cx="http://schemas.microsoft.com/office/drawing/2014/chartex" xmlns:cx1="http://schemas.microsoft.com/office/drawing/2015/9/8/chartex" xmlns:cx2="http://schemas.microsoft.com/office/drawing/2015/10/21/chartex" xmlns:cx3="http://schemas.microsoft.com/office/drawing/2016/5/9/chartex" xmlns:cx4="http://schemas.microsoft.com/office/drawing/2016/5/10/chartex" xmlns:cx5="http://schemas.microsoft.com/office/drawing/2016/5/11/chartex" xmlns:cx6="http://schemas.microsoft.com/office/drawing/2016/5/12/chartex" xmlns:cx7="http://schemas.microsoft.com/office/drawing/2016/5/13/chartex" xmlns:cx8="http://schemas.microsoft.com/office/drawing/2016/5/14/chartex" xmlns:mc="http://schemas.openxmlformats.org/markup-compatibility/2006" xmlns:aink="http://schemas.microsoft.com/office/drawing/2016/ink" xmlns:am3d="http://schemas.microsoft.com/office/drawing/2017/model3d" xmlns:o="urn:schemas-microsoft-com:office:office" xmlns:oel="http://schemas.microsoft.com/office/2019/extlst" xmlns:r="http://schemas.openxmlformats.org/officeDocument/2006/relationships" xmlns:m="http://schemas.openxmlformats.org/officeDocument/2006/math" xmlns:v="urn:schemas-microsoft-com:vml" xmlns:wp14="http://schemas.microsoft.com/office/word/2010/wordprocessingDrawing" xmlns:wp="http://schemas.openxmlformats.org/drawingml/2006/wordprocessingDrawing" xmlns:w10="urn:schemas-microsoft-com:office:word" xmlns:w="http://schemas.openxmlformats.org/wordprocessingml/2006/main" xmlns:w14="http://schemas.microsoft.com/office/word/2010/wordml" xmlns:w15="http://schemas.microsoft.com/office/word/2012/wordml" xmlns:w16cex="http://schemas.microsoft.com/office/word/2018/wordml/cex" xmlns:w16cid="http://schemas.microsoft.com/office/word/2016/wordml/cid" xmlns:w16="http://schemas.microsoft.com/office/word/2018/wordml" xmlns:w16sdtdh="http://schemas.microsoft.com/office/word/2020/wordml/sdtdatahash" xmlns:w16se="http://schemas.microsoft.com/office/word/2015/wordml/symex" xmlns:wpg="http://schemas.microsoft.com/office/word/2010/wordprocessingGroup" xmlns:wpi="http://schemas.microsoft.com/office/word/2010/wordprocessingInk" xmlns:wne="http://schemas.microsoft.com/office/word/2006/wordml" xmlns:wps="http://schemas.microsoft.com/office/word/2010/wordprocessingShape" mc:Ignorable="w14 w15 w16se w16cid w16 w16cex w16sdtdh wp14">
   <w:abstractNum w:abstractNumId="0" w15:restartNumberingAfterBreak="0">
     <w:nsid w:val="48604EB5"/>
     <w:multiLevelType w:val="hybridMultilevel"/>
@@ -2460,13 +2462,13 @@
       </w:rPr>
     </w:lvl>
   </w:abstractNum>
-  <w:num w:numId="1">
+  <w:num w:numId="1" w16cid:durableId="1108087579">
     <w:abstractNumId w:val="1"/>
   </w:num>
-  <w:num w:numId="2">
+  <w:num w:numId="2" w16cid:durableId="2086800182">
     <w:abstractNumId w:val="0"/>
   </w:num>
-  <w:num w:numId="3">
+  <w:num w:numId="3" w16cid:durableId="623389018">
     <w:abstractNumId w:val="2"/>
   </w:num>
 </w:numbering>

</xml_diff>